<commit_message>
added a template file for the use case diagrams in the documentation folder
</commit_message>
<xml_diff>
--- a/documentation/use cases/Use-Case-Template.docx
+++ b/documentation/use cases/Use-Case-Template.docx
@@ -6,7 +6,6 @@
       <w:pPr>
         <w:rPr>
           <w:rFonts w:ascii="Arial" w:hAnsi="Arial" w:cs="Arial"/>
-          <w:color w:val="000000" w:themeColor="text1"/>
           <w:sz w:val="28"/>
           <w:szCs w:val="28"/>
         </w:rPr>
@@ -14,36 +13,16 @@
       <w:r>
         <w:rPr>
           <w:rFonts w:ascii="Arial" w:hAnsi="Arial" w:cs="Arial"/>
-          <w:color w:val="000000" w:themeColor="text1"/>
           <w:sz w:val="28"/>
           <w:szCs w:val="28"/>
         </w:rPr>
-        <w:t>Owner</w:t>
-      </w:r>
-      <w:r>
-        <w:rPr>
-          <w:rFonts w:ascii="Arial" w:hAnsi="Arial" w:cs="Arial"/>
-          <w:color w:val="000000" w:themeColor="text1"/>
-          <w:sz w:val="28"/>
-          <w:szCs w:val="28"/>
-        </w:rPr>
-        <w:t xml:space="preserve"> Use Case</w:t>
-      </w:r>
-      <w:r>
-        <w:rPr>
-          <w:rFonts w:ascii="Arial" w:hAnsi="Arial" w:cs="Arial"/>
-          <w:color w:val="000000" w:themeColor="text1"/>
-          <w:sz w:val="28"/>
-          <w:szCs w:val="28"/>
-        </w:rPr>
-        <w:t>:</w:t>
+        <w:t>Use Case Template:</w:t>
       </w:r>
     </w:p>
     <w:p>
       <w:pPr>
         <w:rPr>
           <w:rFonts w:ascii="Arial" w:hAnsi="Arial" w:cs="Arial"/>
-          <w:color w:val="000000" w:themeColor="text1"/>
           <w:sz w:val="22"/>
           <w:szCs w:val="22"/>
         </w:rPr>
@@ -53,7 +32,6 @@
       <w:pPr>
         <w:rPr>
           <w:rFonts w:ascii="Arial" w:hAnsi="Arial" w:cs="Arial"/>
-          <w:color w:val="000000" w:themeColor="text1"/>
           <w:sz w:val="22"/>
           <w:szCs w:val="22"/>
         </w:rPr>
@@ -64,22 +42,19 @@
         <w:rPr>
           <w:rFonts w:ascii="Arial" w:hAnsi="Arial" w:cs="Arial"/>
           <w:b/>
-          <w:color w:val="000000" w:themeColor="text1"/>
         </w:rPr>
       </w:pPr>
       <w:r>
         <w:rPr>
           <w:rFonts w:ascii="Arial" w:hAnsi="Arial" w:cs="Arial"/>
           <w:b/>
-          <w:color w:val="000000" w:themeColor="text1"/>
         </w:rPr>
-        <w:t>Owner</w:t>
+        <w:t>Template</w:t>
       </w:r>
       <w:r>
         <w:rPr>
           <w:rFonts w:ascii="Arial" w:hAnsi="Arial" w:cs="Arial"/>
           <w:b/>
-          <w:color w:val="000000" w:themeColor="text1"/>
         </w:rPr>
         <w:t>:</w:t>
       </w:r>
@@ -89,7 +64,6 @@
         <w:rPr>
           <w:rFonts w:ascii="Arial" w:hAnsi="Arial" w:cs="Arial"/>
           <w:b/>
-          <w:color w:val="000000" w:themeColor="text1"/>
         </w:rPr>
       </w:pPr>
     </w:p>
@@ -128,17 +102,15 @@
                 <w:rFonts w:ascii="Arial" w:hAnsi="Arial" w:cs="Arial"/>
                 <w:b/>
                 <w:bCs/>
-                <w:color w:val="000000" w:themeColor="text1"/>
-                <w:sz w:val="22"/>
-                <w:szCs w:val="22"/>
-              </w:rPr>
-            </w:pPr>
-            <w:r>
-              <w:rPr>
-                <w:rFonts w:ascii="Arial" w:hAnsi="Arial" w:cs="Arial"/>
-                <w:b/>
-                <w:bCs/>
-                <w:color w:val="000000" w:themeColor="text1"/>
+                <w:sz w:val="22"/>
+                <w:szCs w:val="22"/>
+              </w:rPr>
+            </w:pPr>
+            <w:r>
+              <w:rPr>
+                <w:rFonts w:ascii="Arial" w:hAnsi="Arial" w:cs="Arial"/>
+                <w:b/>
+                <w:bCs/>
                 <w:sz w:val="22"/>
                 <w:szCs w:val="22"/>
               </w:rPr>
@@ -158,55 +130,42 @@
                 <w:rFonts w:ascii="Arial" w:hAnsi="Arial" w:cs="Arial"/>
                 <w:b/>
                 <w:bCs/>
-                <w:color w:val="000000" w:themeColor="text1"/>
-                <w:sz w:val="22"/>
-                <w:szCs w:val="22"/>
-              </w:rPr>
-            </w:pPr>
-            <w:proofErr w:type="spellStart"/>
-            <w:r>
-              <w:rPr>
-                <w:rFonts w:ascii="Arial" w:hAnsi="Arial" w:cs="Arial"/>
-                <w:b/>
-                <w:bCs/>
-                <w:color w:val="000000" w:themeColor="text1"/>
-                <w:sz w:val="22"/>
-                <w:szCs w:val="22"/>
-              </w:rPr>
-              <w:t>owner</w:t>
-            </w:r>
-            <w:r>
-              <w:rPr>
-                <w:rFonts w:ascii="Arial" w:hAnsi="Arial" w:cs="Arial"/>
-                <w:b/>
-                <w:bCs/>
-                <w:color w:val="000000" w:themeColor="text1"/>
-                <w:sz w:val="22"/>
-                <w:szCs w:val="22"/>
-              </w:rPr>
-              <w:t>UseCase</w:t>
-            </w:r>
-            <w:proofErr w:type="spellEnd"/>
-          </w:p>
-          <w:p>
-            <w:pPr>
-              <w:rPr>
-                <w:rFonts w:ascii="Arial" w:hAnsi="Arial" w:cs="Arial"/>
-                <w:b/>
-                <w:bCs/>
-                <w:color w:val="000000" w:themeColor="text1"/>
-                <w:sz w:val="22"/>
-                <w:szCs w:val="22"/>
-              </w:rPr>
-            </w:pPr>
-          </w:p>
-          <w:p>
-            <w:pPr>
-              <w:rPr>
-                <w:rFonts w:ascii="Arial" w:hAnsi="Arial" w:cs="Arial"/>
-                <w:b/>
-                <w:bCs/>
-                <w:color w:val="000000" w:themeColor="text1"/>
+                <w:color w:val="A6A6A6"/>
+                <w:sz w:val="22"/>
+                <w:szCs w:val="22"/>
+              </w:rPr>
+            </w:pPr>
+            <w:r>
+              <w:rPr>
+                <w:rFonts w:ascii="Arial" w:hAnsi="Arial" w:cs="Arial"/>
+                <w:b/>
+                <w:bCs/>
+                <w:color w:val="A6A6A6"/>
+                <w:sz w:val="22"/>
+                <w:szCs w:val="22"/>
+              </w:rPr>
+              <w:t>[Unique ID of this use case]</w:t>
+            </w:r>
+          </w:p>
+          <w:p>
+            <w:pPr>
+              <w:rPr>
+                <w:rFonts w:ascii="Arial" w:hAnsi="Arial" w:cs="Arial"/>
+                <w:b/>
+                <w:bCs/>
+                <w:color w:val="A6A6A6"/>
+                <w:sz w:val="22"/>
+                <w:szCs w:val="22"/>
+              </w:rPr>
+            </w:pPr>
+          </w:p>
+          <w:p>
+            <w:pPr>
+              <w:rPr>
+                <w:rFonts w:ascii="Arial" w:hAnsi="Arial" w:cs="Arial"/>
+                <w:b/>
+                <w:bCs/>
+                <w:color w:val="A6A6A6"/>
                 <w:sz w:val="22"/>
                 <w:szCs w:val="22"/>
               </w:rPr>
@@ -232,17 +191,15 @@
                 <w:rFonts w:ascii="Arial" w:hAnsi="Arial" w:cs="Arial"/>
                 <w:b/>
                 <w:bCs/>
-                <w:color w:val="000000" w:themeColor="text1"/>
-                <w:sz w:val="22"/>
-                <w:szCs w:val="22"/>
-              </w:rPr>
-            </w:pPr>
-            <w:r>
-              <w:rPr>
-                <w:rFonts w:ascii="Arial" w:hAnsi="Arial" w:cs="Arial"/>
-                <w:b/>
-                <w:bCs/>
-                <w:color w:val="000000" w:themeColor="text1"/>
+                <w:sz w:val="22"/>
+                <w:szCs w:val="22"/>
+              </w:rPr>
+            </w:pPr>
+            <w:r>
+              <w:rPr>
+                <w:rFonts w:ascii="Arial" w:hAnsi="Arial" w:cs="Arial"/>
+                <w:b/>
+                <w:bCs/>
                 <w:sz w:val="22"/>
                 <w:szCs w:val="22"/>
               </w:rPr>
@@ -260,36 +217,54 @@
             <w:pPr>
               <w:rPr>
                 <w:rFonts w:ascii="Arial" w:hAnsi="Arial" w:cs="Arial"/>
-                <w:color w:val="000000" w:themeColor="text1"/>
-                <w:sz w:val="22"/>
-                <w:szCs w:val="22"/>
-              </w:rPr>
-            </w:pPr>
-            <w:r>
-              <w:rPr>
-                <w:rFonts w:ascii="Arial" w:hAnsi="Arial" w:cs="Arial"/>
-                <w:color w:val="000000" w:themeColor="text1"/>
-                <w:sz w:val="22"/>
-                <w:szCs w:val="22"/>
-              </w:rPr>
-              <w:t>Owner</w:t>
-            </w:r>
-          </w:p>
-          <w:p>
-            <w:pPr>
-              <w:rPr>
-                <w:rFonts w:ascii="Arial" w:hAnsi="Arial" w:cs="Arial"/>
-                <w:color w:val="000000" w:themeColor="text1"/>
-                <w:sz w:val="22"/>
-                <w:szCs w:val="22"/>
-              </w:rPr>
-            </w:pPr>
-          </w:p>
-          <w:p>
-            <w:pPr>
-              <w:rPr>
-                <w:rFonts w:ascii="Arial" w:hAnsi="Arial" w:cs="Arial"/>
-                <w:color w:val="000000" w:themeColor="text1"/>
+                <w:color w:val="A6A6A6"/>
+                <w:sz w:val="22"/>
+                <w:szCs w:val="22"/>
+              </w:rPr>
+            </w:pPr>
+            <w:r>
+              <w:rPr>
+                <w:rFonts w:ascii="Arial" w:hAnsi="Arial" w:cs="Arial"/>
+                <w:color w:val="A6A6A6"/>
+                <w:sz w:val="22"/>
+                <w:szCs w:val="22"/>
+              </w:rPr>
+              <w:t>[Enter the goal of the use case - preferably</w:t>
+            </w:r>
+            <w:r>
+              <w:rPr>
+                <w:rFonts w:ascii="Arial" w:hAnsi="Arial" w:cs="Arial"/>
+                <w:color w:val="A6A6A6"/>
+                <w:sz w:val="22"/>
+                <w:szCs w:val="22"/>
+              </w:rPr>
+              <w:t xml:space="preserve"> as a short, active verb phrase</w:t>
+            </w:r>
+            <w:r>
+              <w:rPr>
+                <w:rFonts w:ascii="Arial" w:hAnsi="Arial" w:cs="Arial"/>
+                <w:color w:val="A6A6A6"/>
+                <w:sz w:val="22"/>
+                <w:szCs w:val="22"/>
+              </w:rPr>
+              <w:t>]</w:t>
+            </w:r>
+          </w:p>
+          <w:p>
+            <w:pPr>
+              <w:rPr>
+                <w:rFonts w:ascii="Arial" w:hAnsi="Arial" w:cs="Arial"/>
+                <w:color w:val="A6A6A6"/>
+                <w:sz w:val="22"/>
+                <w:szCs w:val="22"/>
+              </w:rPr>
+            </w:pPr>
+          </w:p>
+          <w:p>
+            <w:pPr>
+              <w:rPr>
+                <w:rFonts w:ascii="Arial" w:hAnsi="Arial" w:cs="Arial"/>
+                <w:color w:val="A6A6A6"/>
                 <w:sz w:val="22"/>
                 <w:szCs w:val="22"/>
               </w:rPr>
@@ -315,17 +290,15 @@
                 <w:rFonts w:ascii="Arial" w:hAnsi="Arial" w:cs="Arial"/>
                 <w:b/>
                 <w:bCs/>
-                <w:color w:val="000000" w:themeColor="text1"/>
-                <w:sz w:val="22"/>
-                <w:szCs w:val="22"/>
-              </w:rPr>
-            </w:pPr>
-            <w:r>
-              <w:rPr>
-                <w:rFonts w:ascii="Arial" w:hAnsi="Arial" w:cs="Arial"/>
-                <w:b/>
-                <w:bCs/>
-                <w:color w:val="000000" w:themeColor="text1"/>
+                <w:sz w:val="22"/>
+                <w:szCs w:val="22"/>
+              </w:rPr>
+            </w:pPr>
+            <w:r>
+              <w:rPr>
+                <w:rFonts w:ascii="Arial" w:hAnsi="Arial" w:cs="Arial"/>
+                <w:b/>
+                <w:bCs/>
                 <w:sz w:val="22"/>
                 <w:szCs w:val="22"/>
               </w:rPr>
@@ -343,15 +316,15 @@
             <w:pPr>
               <w:rPr>
                 <w:rFonts w:ascii="Arial" w:hAnsi="Arial" w:cs="Arial"/>
-                <w:color w:val="000000" w:themeColor="text1"/>
-                <w:sz w:val="22"/>
-                <w:szCs w:val="22"/>
-              </w:rPr>
-            </w:pPr>
-            <w:r>
-              <w:rPr>
-                <w:rFonts w:ascii="Arial" w:hAnsi="Arial" w:cs="Arial"/>
-                <w:color w:val="000000" w:themeColor="text1"/>
+                <w:color w:val="A6A6A6"/>
+                <w:sz w:val="22"/>
+                <w:szCs w:val="22"/>
+              </w:rPr>
+            </w:pPr>
+            <w:r>
+              <w:rPr>
+                <w:rFonts w:ascii="Arial" w:hAnsi="Arial" w:cs="Arial"/>
+                <w:color w:val="A6A6A6"/>
                 <w:sz w:val="22"/>
                 <w:szCs w:val="22"/>
               </w:rPr>
@@ -362,17 +335,17 @@
             <w:pPr>
               <w:rPr>
                 <w:rFonts w:ascii="Arial" w:hAnsi="Arial" w:cs="Arial"/>
-                <w:color w:val="000000" w:themeColor="text1"/>
-                <w:sz w:val="22"/>
-                <w:szCs w:val="22"/>
-              </w:rPr>
-            </w:pPr>
-          </w:p>
-          <w:p>
-            <w:pPr>
-              <w:rPr>
-                <w:rFonts w:ascii="Arial" w:hAnsi="Arial" w:cs="Arial"/>
-                <w:color w:val="000000" w:themeColor="text1"/>
+                <w:color w:val="A6A6A6"/>
+                <w:sz w:val="22"/>
+                <w:szCs w:val="22"/>
+              </w:rPr>
+            </w:pPr>
+          </w:p>
+          <w:p>
+            <w:pPr>
+              <w:rPr>
+                <w:rFonts w:ascii="Arial" w:hAnsi="Arial" w:cs="Arial"/>
+                <w:color w:val="A6A6A6"/>
                 <w:sz w:val="22"/>
                 <w:szCs w:val="22"/>
               </w:rPr>
@@ -398,17 +371,15 @@
                 <w:rFonts w:ascii="Arial" w:hAnsi="Arial" w:cs="Arial"/>
                 <w:b/>
                 <w:bCs/>
-                <w:color w:val="000000" w:themeColor="text1"/>
-                <w:sz w:val="22"/>
-                <w:szCs w:val="22"/>
-              </w:rPr>
-            </w:pPr>
-            <w:r>
-              <w:rPr>
-                <w:rFonts w:ascii="Arial" w:hAnsi="Arial" w:cs="Arial"/>
-                <w:b/>
-                <w:bCs/>
-                <w:color w:val="000000" w:themeColor="text1"/>
+                <w:sz w:val="22"/>
+                <w:szCs w:val="22"/>
+              </w:rPr>
+            </w:pPr>
+            <w:r>
+              <w:rPr>
+                <w:rFonts w:ascii="Arial" w:hAnsi="Arial" w:cs="Arial"/>
+                <w:b/>
+                <w:bCs/>
                 <w:sz w:val="22"/>
                 <w:szCs w:val="22"/>
               </w:rPr>
@@ -426,15 +397,15 @@
             <w:pPr>
               <w:rPr>
                 <w:rFonts w:ascii="Arial" w:hAnsi="Arial" w:cs="Arial"/>
-                <w:color w:val="000000" w:themeColor="text1"/>
-                <w:sz w:val="22"/>
-                <w:szCs w:val="22"/>
-              </w:rPr>
-            </w:pPr>
-            <w:r>
-              <w:rPr>
-                <w:rFonts w:ascii="Arial" w:hAnsi="Arial" w:cs="Arial"/>
-                <w:color w:val="000000" w:themeColor="text1"/>
+                <w:color w:val="A6A6A6"/>
+                <w:sz w:val="22"/>
+                <w:szCs w:val="22"/>
+              </w:rPr>
+            </w:pPr>
+            <w:r>
+              <w:rPr>
+                <w:rFonts w:ascii="Arial" w:hAnsi="Arial" w:cs="Arial"/>
+                <w:color w:val="A6A6A6"/>
                 <w:sz w:val="22"/>
                 <w:szCs w:val="22"/>
               </w:rPr>
@@ -445,17 +416,17 @@
             <w:pPr>
               <w:rPr>
                 <w:rFonts w:ascii="Arial" w:hAnsi="Arial" w:cs="Arial"/>
-                <w:color w:val="000000" w:themeColor="text1"/>
-                <w:sz w:val="22"/>
-                <w:szCs w:val="22"/>
-              </w:rPr>
-            </w:pPr>
-          </w:p>
-          <w:p>
-            <w:pPr>
-              <w:rPr>
-                <w:rFonts w:ascii="Arial" w:hAnsi="Arial" w:cs="Arial"/>
-                <w:color w:val="000000" w:themeColor="text1"/>
+                <w:color w:val="A6A6A6"/>
+                <w:sz w:val="22"/>
+                <w:szCs w:val="22"/>
+              </w:rPr>
+            </w:pPr>
+          </w:p>
+          <w:p>
+            <w:pPr>
+              <w:rPr>
+                <w:rFonts w:ascii="Arial" w:hAnsi="Arial" w:cs="Arial"/>
+                <w:color w:val="A6A6A6"/>
                 <w:sz w:val="22"/>
                 <w:szCs w:val="22"/>
               </w:rPr>
@@ -481,17 +452,15 @@
                 <w:rFonts w:ascii="Arial" w:hAnsi="Arial" w:cs="Arial"/>
                 <w:b/>
                 <w:bCs/>
-                <w:color w:val="000000" w:themeColor="text1"/>
-                <w:sz w:val="22"/>
-                <w:szCs w:val="22"/>
-              </w:rPr>
-            </w:pPr>
-            <w:r>
-              <w:rPr>
-                <w:rFonts w:ascii="Arial" w:hAnsi="Arial" w:cs="Arial"/>
-                <w:b/>
-                <w:bCs/>
-                <w:color w:val="000000" w:themeColor="text1"/>
+                <w:sz w:val="22"/>
+                <w:szCs w:val="22"/>
+              </w:rPr>
+            </w:pPr>
+            <w:r>
+              <w:rPr>
+                <w:rFonts w:ascii="Arial" w:hAnsi="Arial" w:cs="Arial"/>
+                <w:b/>
+                <w:bCs/>
                 <w:sz w:val="22"/>
                 <w:szCs w:val="22"/>
               </w:rPr>
@@ -509,15 +478,15 @@
             <w:pPr>
               <w:rPr>
                 <w:rFonts w:ascii="Arial" w:hAnsi="Arial" w:cs="Arial"/>
-                <w:color w:val="000000" w:themeColor="text1"/>
-                <w:sz w:val="22"/>
-                <w:szCs w:val="22"/>
-              </w:rPr>
-            </w:pPr>
-            <w:r>
-              <w:rPr>
-                <w:rFonts w:ascii="Arial" w:hAnsi="Arial" w:cs="Arial"/>
-                <w:color w:val="000000" w:themeColor="text1"/>
+                <w:color w:val="A6A6A6"/>
+                <w:sz w:val="22"/>
+                <w:szCs w:val="22"/>
+              </w:rPr>
+            </w:pPr>
+            <w:r>
+              <w:rPr>
+                <w:rFonts w:ascii="Arial" w:hAnsi="Arial" w:cs="Arial"/>
+                <w:color w:val="A6A6A6"/>
                 <w:sz w:val="22"/>
                 <w:szCs w:val="22"/>
               </w:rPr>
@@ -526,7 +495,7 @@
             <w:r>
               <w:rPr>
                 <w:rFonts w:ascii="Arial" w:hAnsi="Arial" w:cs="Arial"/>
-                <w:color w:val="000000" w:themeColor="text1"/>
+                <w:color w:val="A6A6A6"/>
                 <w:sz w:val="22"/>
                 <w:szCs w:val="22"/>
               </w:rPr>
@@ -535,7 +504,7 @@
             <w:r>
               <w:rPr>
                 <w:rFonts w:ascii="Arial" w:hAnsi="Arial" w:cs="Arial"/>
-                <w:color w:val="000000" w:themeColor="text1"/>
+                <w:color w:val="A6A6A6"/>
                 <w:sz w:val="22"/>
                 <w:szCs w:val="22"/>
               </w:rPr>
@@ -546,17 +515,17 @@
             <w:pPr>
               <w:rPr>
                 <w:rFonts w:ascii="Arial" w:hAnsi="Arial" w:cs="Arial"/>
-                <w:color w:val="000000" w:themeColor="text1"/>
-                <w:sz w:val="22"/>
-                <w:szCs w:val="22"/>
-              </w:rPr>
-            </w:pPr>
-          </w:p>
-          <w:p>
-            <w:pPr>
-              <w:rPr>
-                <w:rFonts w:ascii="Arial" w:hAnsi="Arial" w:cs="Arial"/>
-                <w:color w:val="000000" w:themeColor="text1"/>
+                <w:color w:val="A6A6A6"/>
+                <w:sz w:val="22"/>
+                <w:szCs w:val="22"/>
+              </w:rPr>
+            </w:pPr>
+          </w:p>
+          <w:p>
+            <w:pPr>
+              <w:rPr>
+                <w:rFonts w:ascii="Arial" w:hAnsi="Arial" w:cs="Arial"/>
+                <w:color w:val="A6A6A6"/>
                 <w:sz w:val="22"/>
                 <w:szCs w:val="22"/>
               </w:rPr>
@@ -582,21 +551,31 @@
                 <w:rFonts w:ascii="Arial" w:hAnsi="Arial" w:cs="Arial"/>
                 <w:b/>
                 <w:bCs/>
-                <w:color w:val="000000" w:themeColor="text1"/>
-                <w:sz w:val="22"/>
-                <w:szCs w:val="22"/>
-              </w:rPr>
-            </w:pPr>
-            <w:r>
-              <w:rPr>
-                <w:rFonts w:ascii="Arial" w:hAnsi="Arial" w:cs="Arial"/>
-                <w:b/>
-                <w:bCs/>
-                <w:color w:val="000000" w:themeColor="text1"/>
-                <w:sz w:val="22"/>
-                <w:szCs w:val="22"/>
-              </w:rPr>
-              <w:t>Postconditions:</w:t>
+                <w:sz w:val="22"/>
+                <w:szCs w:val="22"/>
+              </w:rPr>
+            </w:pPr>
+            <w:proofErr w:type="spellStart"/>
+            <w:r>
+              <w:rPr>
+                <w:rFonts w:ascii="Arial" w:hAnsi="Arial" w:cs="Arial"/>
+                <w:b/>
+                <w:bCs/>
+                <w:sz w:val="22"/>
+                <w:szCs w:val="22"/>
+              </w:rPr>
+              <w:t>Postconditions</w:t>
+            </w:r>
+            <w:proofErr w:type="spellEnd"/>
+            <w:r>
+              <w:rPr>
+                <w:rFonts w:ascii="Arial" w:hAnsi="Arial" w:cs="Arial"/>
+                <w:b/>
+                <w:bCs/>
+                <w:sz w:val="22"/>
+                <w:szCs w:val="22"/>
+              </w:rPr>
+              <w:t>:</w:t>
             </w:r>
           </w:p>
         </w:tc>
@@ -610,15 +589,15 @@
             <w:pPr>
               <w:rPr>
                 <w:rFonts w:ascii="Arial" w:hAnsi="Arial" w:cs="Arial"/>
-                <w:color w:val="000000" w:themeColor="text1"/>
-                <w:sz w:val="22"/>
-                <w:szCs w:val="22"/>
-              </w:rPr>
-            </w:pPr>
-            <w:r>
-              <w:rPr>
-                <w:rFonts w:ascii="Arial" w:hAnsi="Arial" w:cs="Arial"/>
-                <w:color w:val="000000" w:themeColor="text1"/>
+                <w:color w:val="A6A6A6"/>
+                <w:sz w:val="22"/>
+                <w:szCs w:val="22"/>
+              </w:rPr>
+            </w:pPr>
+            <w:r>
+              <w:rPr>
+                <w:rFonts w:ascii="Arial" w:hAnsi="Arial" w:cs="Arial"/>
+                <w:color w:val="A6A6A6"/>
                 <w:sz w:val="22"/>
                 <w:szCs w:val="22"/>
               </w:rPr>
@@ -627,7 +606,7 @@
             <w:r>
               <w:rPr>
                 <w:rFonts w:ascii="Arial" w:hAnsi="Arial" w:cs="Arial"/>
-                <w:color w:val="000000" w:themeColor="text1"/>
+                <w:color w:val="A6A6A6"/>
                 <w:sz w:val="22"/>
                 <w:szCs w:val="22"/>
               </w:rPr>
@@ -636,7 +615,7 @@
             <w:r>
               <w:rPr>
                 <w:rFonts w:ascii="Arial" w:hAnsi="Arial" w:cs="Arial"/>
-                <w:color w:val="000000" w:themeColor="text1"/>
+                <w:color w:val="A6A6A6"/>
                 <w:sz w:val="22"/>
                 <w:szCs w:val="22"/>
               </w:rPr>
@@ -647,17 +626,17 @@
             <w:pPr>
               <w:rPr>
                 <w:rFonts w:ascii="Arial" w:hAnsi="Arial" w:cs="Arial"/>
-                <w:color w:val="000000" w:themeColor="text1"/>
-                <w:sz w:val="22"/>
-                <w:szCs w:val="22"/>
-              </w:rPr>
-            </w:pPr>
-          </w:p>
-          <w:p>
-            <w:pPr>
-              <w:rPr>
-                <w:rFonts w:ascii="Arial" w:hAnsi="Arial" w:cs="Arial"/>
-                <w:color w:val="000000" w:themeColor="text1"/>
+                <w:color w:val="A6A6A6"/>
+                <w:sz w:val="22"/>
+                <w:szCs w:val="22"/>
+              </w:rPr>
+            </w:pPr>
+          </w:p>
+          <w:p>
+            <w:pPr>
+              <w:rPr>
+                <w:rFonts w:ascii="Arial" w:hAnsi="Arial" w:cs="Arial"/>
+                <w:color w:val="A6A6A6"/>
                 <w:sz w:val="22"/>
                 <w:szCs w:val="22"/>
               </w:rPr>
@@ -683,17 +662,15 @@
                 <w:rFonts w:ascii="Arial" w:hAnsi="Arial" w:cs="Arial"/>
                 <w:b/>
                 <w:bCs/>
-                <w:color w:val="000000" w:themeColor="text1"/>
-                <w:sz w:val="22"/>
-                <w:szCs w:val="22"/>
-              </w:rPr>
-            </w:pPr>
-            <w:r>
-              <w:rPr>
-                <w:rFonts w:ascii="Arial" w:hAnsi="Arial" w:cs="Arial"/>
-                <w:b/>
-                <w:bCs/>
-                <w:color w:val="000000" w:themeColor="text1"/>
+                <w:sz w:val="22"/>
+                <w:szCs w:val="22"/>
+              </w:rPr>
+            </w:pPr>
+            <w:r>
+              <w:rPr>
+                <w:rFonts w:ascii="Arial" w:hAnsi="Arial" w:cs="Arial"/>
+                <w:b/>
+                <w:bCs/>
                 <w:sz w:val="22"/>
                 <w:szCs w:val="22"/>
               </w:rPr>
@@ -704,7 +681,6 @@
                 <w:rFonts w:ascii="Arial" w:hAnsi="Arial" w:cs="Arial"/>
                 <w:b/>
                 <w:bCs/>
-                <w:color w:val="000000" w:themeColor="text1"/>
                 <w:sz w:val="22"/>
                 <w:szCs w:val="22"/>
               </w:rPr>
@@ -723,24 +699,44 @@
             <w:pPr>
               <w:rPr>
                 <w:rFonts w:ascii="Arial" w:hAnsi="Arial" w:cs="Arial"/>
-                <w:color w:val="000000" w:themeColor="text1"/>
-                <w:sz w:val="22"/>
-                <w:szCs w:val="22"/>
-              </w:rPr>
-            </w:pPr>
-            <w:r>
-              <w:rPr>
-                <w:rFonts w:ascii="Arial" w:hAnsi="Arial" w:cs="Arial"/>
-                <w:color w:val="000000" w:themeColor="text1"/>
-                <w:sz w:val="22"/>
-                <w:szCs w:val="22"/>
-              </w:rPr>
-              <w:t>[Describe the flow of events from preconditions to postconditions, when nothing goes wrong</w:t>
-            </w:r>
-            <w:r>
-              <w:rPr>
-                <w:rFonts w:ascii="Arial" w:hAnsi="Arial" w:cs="Arial"/>
-                <w:color w:val="000000" w:themeColor="text1"/>
+                <w:color w:val="A6A6A6"/>
+                <w:sz w:val="22"/>
+                <w:szCs w:val="22"/>
+              </w:rPr>
+            </w:pPr>
+            <w:r>
+              <w:rPr>
+                <w:rFonts w:ascii="Arial" w:hAnsi="Arial" w:cs="Arial"/>
+                <w:color w:val="A6A6A6"/>
+                <w:sz w:val="22"/>
+                <w:szCs w:val="22"/>
+              </w:rPr>
+              <w:t xml:space="preserve">[Describe the flow of events from preconditions to </w:t>
+            </w:r>
+            <w:proofErr w:type="spellStart"/>
+            <w:r>
+              <w:rPr>
+                <w:rFonts w:ascii="Arial" w:hAnsi="Arial" w:cs="Arial"/>
+                <w:color w:val="A6A6A6"/>
+                <w:sz w:val="22"/>
+                <w:szCs w:val="22"/>
+              </w:rPr>
+              <w:t>postconditions</w:t>
+            </w:r>
+            <w:proofErr w:type="spellEnd"/>
+            <w:r>
+              <w:rPr>
+                <w:rFonts w:ascii="Arial" w:hAnsi="Arial" w:cs="Arial"/>
+                <w:color w:val="A6A6A6"/>
+                <w:sz w:val="22"/>
+                <w:szCs w:val="22"/>
+              </w:rPr>
+              <w:t>, when nothing goes wrong</w:t>
+            </w:r>
+            <w:r>
+              <w:rPr>
+                <w:rFonts w:ascii="Arial" w:hAnsi="Arial" w:cs="Arial"/>
+                <w:color w:val="A6A6A6"/>
                 <w:sz w:val="22"/>
                 <w:szCs w:val="22"/>
               </w:rPr>
@@ -749,7 +745,7 @@
             <w:r>
               <w:rPr>
                 <w:rFonts w:ascii="Arial" w:hAnsi="Arial" w:cs="Arial"/>
-                <w:color w:val="000000" w:themeColor="text1"/>
+                <w:color w:val="A6A6A6"/>
                 <w:sz w:val="22"/>
                 <w:szCs w:val="22"/>
               </w:rPr>
@@ -760,27 +756,27 @@
             <w:pPr>
               <w:rPr>
                 <w:rFonts w:ascii="Arial" w:hAnsi="Arial" w:cs="Arial"/>
-                <w:color w:val="000000" w:themeColor="text1"/>
-                <w:sz w:val="22"/>
-                <w:szCs w:val="22"/>
-              </w:rPr>
-            </w:pPr>
-          </w:p>
-          <w:p>
-            <w:pPr>
-              <w:rPr>
-                <w:rFonts w:ascii="Arial" w:hAnsi="Arial" w:cs="Arial"/>
-                <w:color w:val="000000" w:themeColor="text1"/>
-                <w:sz w:val="22"/>
-                <w:szCs w:val="22"/>
-              </w:rPr>
-            </w:pPr>
-          </w:p>
-          <w:p>
-            <w:pPr>
-              <w:rPr>
-                <w:rFonts w:ascii="Arial" w:hAnsi="Arial" w:cs="Arial"/>
-                <w:color w:val="000000" w:themeColor="text1"/>
+                <w:color w:val="A6A6A6"/>
+                <w:sz w:val="22"/>
+                <w:szCs w:val="22"/>
+              </w:rPr>
+            </w:pPr>
+          </w:p>
+          <w:p>
+            <w:pPr>
+              <w:rPr>
+                <w:rFonts w:ascii="Arial" w:hAnsi="Arial" w:cs="Arial"/>
+                <w:color w:val="A6A6A6"/>
+                <w:sz w:val="22"/>
+                <w:szCs w:val="22"/>
+              </w:rPr>
+            </w:pPr>
+          </w:p>
+          <w:p>
+            <w:pPr>
+              <w:rPr>
+                <w:rFonts w:ascii="Arial" w:hAnsi="Arial" w:cs="Arial"/>
+                <w:color w:val="A6A6A6"/>
                 <w:sz w:val="22"/>
                 <w:szCs w:val="22"/>
               </w:rPr>
@@ -806,17 +802,15 @@
                 <w:rFonts w:ascii="Arial" w:hAnsi="Arial" w:cs="Arial"/>
                 <w:b/>
                 <w:bCs/>
-                <w:color w:val="000000" w:themeColor="text1"/>
-                <w:sz w:val="22"/>
-                <w:szCs w:val="22"/>
-              </w:rPr>
-            </w:pPr>
-            <w:r>
-              <w:rPr>
-                <w:rFonts w:ascii="Arial" w:hAnsi="Arial" w:cs="Arial"/>
-                <w:b/>
-                <w:bCs/>
-                <w:color w:val="000000" w:themeColor="text1"/>
+                <w:sz w:val="22"/>
+                <w:szCs w:val="22"/>
+              </w:rPr>
+            </w:pPr>
+            <w:r>
+              <w:rPr>
+                <w:rFonts w:ascii="Arial" w:hAnsi="Arial" w:cs="Arial"/>
+                <w:b/>
+                <w:bCs/>
                 <w:sz w:val="22"/>
                 <w:szCs w:val="22"/>
               </w:rPr>
@@ -835,15 +829,15 @@
               <w:pStyle w:val="NormalWeb"/>
               <w:rPr>
                 <w:rFonts w:ascii="Arial" w:hAnsi="Arial" w:cs="Arial"/>
-                <w:color w:val="000000" w:themeColor="text1"/>
-                <w:sz w:val="22"/>
-                <w:szCs w:val="22"/>
-              </w:rPr>
-            </w:pPr>
-            <w:r>
-              <w:rPr>
-                <w:rFonts w:ascii="Arial" w:hAnsi="Arial" w:cs="Arial"/>
-                <w:color w:val="000000" w:themeColor="text1"/>
+                <w:color w:val="A6A6A6"/>
+                <w:sz w:val="22"/>
+                <w:szCs w:val="22"/>
+              </w:rPr>
+            </w:pPr>
+            <w:r>
+              <w:rPr>
+                <w:rFonts w:ascii="Arial" w:hAnsi="Arial" w:cs="Arial"/>
+                <w:color w:val="A6A6A6"/>
                 <w:sz w:val="22"/>
                 <w:szCs w:val="22"/>
               </w:rPr>
@@ -852,7 +846,7 @@
             <w:r>
               <w:rPr>
                 <w:rFonts w:ascii="Arial" w:hAnsi="Arial" w:cs="Arial"/>
-                <w:color w:val="000000" w:themeColor="text1"/>
+                <w:color w:val="A6A6A6"/>
                 <w:sz w:val="22"/>
                 <w:szCs w:val="22"/>
               </w:rPr>
@@ -861,7 +855,7 @@
             <w:r>
               <w:rPr>
                 <w:rFonts w:ascii="Arial" w:hAnsi="Arial" w:cs="Arial"/>
-                <w:color w:val="000000" w:themeColor="text1"/>
+                <w:color w:val="A6A6A6"/>
                 <w:sz w:val="22"/>
                 <w:szCs w:val="22"/>
               </w:rPr>
@@ -873,7 +867,7 @@
               <w:pStyle w:val="NormalWeb"/>
               <w:rPr>
                 <w:rFonts w:ascii="Arial" w:hAnsi="Arial" w:cs="Arial"/>
-                <w:color w:val="000000" w:themeColor="text1"/>
+                <w:color w:val="A6A6A6"/>
                 <w:sz w:val="22"/>
                 <w:szCs w:val="22"/>
               </w:rPr>
@@ -884,7 +878,7 @@
               <w:pStyle w:val="NormalWeb"/>
               <w:rPr>
                 <w:rFonts w:ascii="Arial" w:hAnsi="Arial" w:cs="Arial"/>
-                <w:color w:val="000000" w:themeColor="text1"/>
+                <w:color w:val="A6A6A6"/>
                 <w:sz w:val="22"/>
                 <w:szCs w:val="22"/>
               </w:rPr>
@@ -910,17 +904,15 @@
                 <w:rFonts w:ascii="Arial" w:hAnsi="Arial" w:cs="Arial"/>
                 <w:b/>
                 <w:bCs/>
-                <w:color w:val="000000" w:themeColor="text1"/>
-                <w:sz w:val="22"/>
-                <w:szCs w:val="22"/>
-              </w:rPr>
-            </w:pPr>
-            <w:r>
-              <w:rPr>
-                <w:rFonts w:ascii="Arial" w:hAnsi="Arial" w:cs="Arial"/>
-                <w:b/>
-                <w:bCs/>
-                <w:color w:val="000000" w:themeColor="text1"/>
+                <w:sz w:val="22"/>
+                <w:szCs w:val="22"/>
+              </w:rPr>
+            </w:pPr>
+            <w:r>
+              <w:rPr>
+                <w:rFonts w:ascii="Arial" w:hAnsi="Arial" w:cs="Arial"/>
+                <w:b/>
+                <w:bCs/>
                 <w:sz w:val="22"/>
                 <w:szCs w:val="22"/>
               </w:rPr>
@@ -938,15 +930,15 @@
             <w:pPr>
               <w:rPr>
                 <w:rFonts w:ascii="Arial" w:hAnsi="Arial" w:cs="Arial"/>
-                <w:color w:val="000000" w:themeColor="text1"/>
-                <w:sz w:val="22"/>
-                <w:szCs w:val="22"/>
-              </w:rPr>
-            </w:pPr>
-            <w:r>
-              <w:rPr>
-                <w:rFonts w:ascii="Arial" w:hAnsi="Arial" w:cs="Arial"/>
-                <w:color w:val="000000" w:themeColor="text1"/>
+                <w:color w:val="A6A6A6"/>
+                <w:sz w:val="22"/>
+                <w:szCs w:val="22"/>
+              </w:rPr>
+            </w:pPr>
+            <w:r>
+              <w:rPr>
+                <w:rFonts w:ascii="Arial" w:hAnsi="Arial" w:cs="Arial"/>
+                <w:color w:val="A6A6A6"/>
                 <w:sz w:val="22"/>
                 <w:szCs w:val="22"/>
               </w:rPr>
@@ -957,47 +949,47 @@
             <w:pPr>
               <w:rPr>
                 <w:rFonts w:ascii="Arial" w:hAnsi="Arial" w:cs="Arial"/>
-                <w:color w:val="000000" w:themeColor="text1"/>
-                <w:sz w:val="22"/>
-                <w:szCs w:val="22"/>
-              </w:rPr>
-            </w:pPr>
-          </w:p>
-          <w:p>
-            <w:pPr>
-              <w:rPr>
-                <w:rFonts w:ascii="Arial" w:hAnsi="Arial" w:cs="Arial"/>
-                <w:color w:val="000000" w:themeColor="text1"/>
-                <w:sz w:val="22"/>
-                <w:szCs w:val="22"/>
-              </w:rPr>
-            </w:pPr>
-          </w:p>
-          <w:p>
-            <w:pPr>
-              <w:rPr>
-                <w:rFonts w:ascii="Arial" w:hAnsi="Arial" w:cs="Arial"/>
-                <w:color w:val="000000" w:themeColor="text1"/>
-                <w:sz w:val="22"/>
-                <w:szCs w:val="22"/>
-              </w:rPr>
-            </w:pPr>
-          </w:p>
-          <w:p>
-            <w:pPr>
-              <w:rPr>
-                <w:rFonts w:ascii="Arial" w:hAnsi="Arial" w:cs="Arial"/>
-                <w:color w:val="000000" w:themeColor="text1"/>
-                <w:sz w:val="22"/>
-                <w:szCs w:val="22"/>
-              </w:rPr>
-            </w:pPr>
-          </w:p>
-          <w:p>
-            <w:pPr>
-              <w:rPr>
-                <w:rFonts w:ascii="Arial" w:hAnsi="Arial" w:cs="Arial"/>
-                <w:color w:val="000000" w:themeColor="text1"/>
+                <w:color w:val="A6A6A6"/>
+                <w:sz w:val="22"/>
+                <w:szCs w:val="22"/>
+              </w:rPr>
+            </w:pPr>
+          </w:p>
+          <w:p>
+            <w:pPr>
+              <w:rPr>
+                <w:rFonts w:ascii="Arial" w:hAnsi="Arial" w:cs="Arial"/>
+                <w:color w:val="A6A6A6"/>
+                <w:sz w:val="22"/>
+                <w:szCs w:val="22"/>
+              </w:rPr>
+            </w:pPr>
+          </w:p>
+          <w:p>
+            <w:pPr>
+              <w:rPr>
+                <w:rFonts w:ascii="Arial" w:hAnsi="Arial" w:cs="Arial"/>
+                <w:color w:val="A6A6A6"/>
+                <w:sz w:val="22"/>
+                <w:szCs w:val="22"/>
+              </w:rPr>
+            </w:pPr>
+          </w:p>
+          <w:p>
+            <w:pPr>
+              <w:rPr>
+                <w:rFonts w:ascii="Arial" w:hAnsi="Arial" w:cs="Arial"/>
+                <w:color w:val="A6A6A6"/>
+                <w:sz w:val="22"/>
+                <w:szCs w:val="22"/>
+              </w:rPr>
+            </w:pPr>
+          </w:p>
+          <w:p>
+            <w:pPr>
+              <w:rPr>
+                <w:rFonts w:ascii="Arial" w:hAnsi="Arial" w:cs="Arial"/>
+                <w:color w:val="A6A6A6"/>
                 <w:sz w:val="22"/>
                 <w:szCs w:val="22"/>
               </w:rPr>
@@ -1023,17 +1015,15 @@
                 <w:rFonts w:ascii="Arial" w:hAnsi="Arial" w:cs="Arial"/>
                 <w:b/>
                 <w:bCs/>
-                <w:color w:val="000000" w:themeColor="text1"/>
-                <w:sz w:val="22"/>
-                <w:szCs w:val="22"/>
-              </w:rPr>
-            </w:pPr>
-            <w:r>
-              <w:rPr>
-                <w:rFonts w:ascii="Arial" w:hAnsi="Arial" w:cs="Arial"/>
-                <w:b/>
-                <w:bCs/>
-                <w:color w:val="000000" w:themeColor="text1"/>
+                <w:sz w:val="22"/>
+                <w:szCs w:val="22"/>
+              </w:rPr>
+            </w:pPr>
+            <w:r>
+              <w:rPr>
+                <w:rFonts w:ascii="Arial" w:hAnsi="Arial" w:cs="Arial"/>
+                <w:b/>
+                <w:bCs/>
                 <w:sz w:val="22"/>
                 <w:szCs w:val="22"/>
               </w:rPr>
@@ -1051,15 +1041,15 @@
             <w:pPr>
               <w:rPr>
                 <w:rFonts w:ascii="Arial" w:hAnsi="Arial" w:cs="Arial"/>
-                <w:color w:val="000000" w:themeColor="text1"/>
-                <w:sz w:val="22"/>
-                <w:szCs w:val="22"/>
-              </w:rPr>
-            </w:pPr>
-            <w:r>
-              <w:rPr>
-                <w:rFonts w:ascii="Arial" w:hAnsi="Arial" w:cs="Arial"/>
-                <w:color w:val="000000" w:themeColor="text1"/>
+                <w:color w:val="A6A6A6"/>
+                <w:sz w:val="22"/>
+                <w:szCs w:val="22"/>
+              </w:rPr>
+            </w:pPr>
+            <w:r>
+              <w:rPr>
+                <w:rFonts w:ascii="Arial" w:hAnsi="Arial" w:cs="Arial"/>
+                <w:color w:val="A6A6A6"/>
                 <w:sz w:val="22"/>
                 <w:szCs w:val="22"/>
               </w:rPr>
@@ -1070,27 +1060,27 @@
             <w:pPr>
               <w:rPr>
                 <w:rFonts w:ascii="Arial" w:hAnsi="Arial" w:cs="Arial"/>
-                <w:color w:val="000000" w:themeColor="text1"/>
-                <w:sz w:val="22"/>
-                <w:szCs w:val="22"/>
-              </w:rPr>
-            </w:pPr>
-          </w:p>
-          <w:p>
-            <w:pPr>
-              <w:rPr>
-                <w:rFonts w:ascii="Arial" w:hAnsi="Arial" w:cs="Arial"/>
-                <w:color w:val="000000" w:themeColor="text1"/>
-                <w:sz w:val="22"/>
-                <w:szCs w:val="22"/>
-              </w:rPr>
-            </w:pPr>
-          </w:p>
-          <w:p>
-            <w:pPr>
-              <w:rPr>
-                <w:rFonts w:ascii="Arial" w:hAnsi="Arial" w:cs="Arial"/>
-                <w:color w:val="000000" w:themeColor="text1"/>
+                <w:color w:val="A6A6A6"/>
+                <w:sz w:val="22"/>
+                <w:szCs w:val="22"/>
+              </w:rPr>
+            </w:pPr>
+          </w:p>
+          <w:p>
+            <w:pPr>
+              <w:rPr>
+                <w:rFonts w:ascii="Arial" w:hAnsi="Arial" w:cs="Arial"/>
+                <w:color w:val="A6A6A6"/>
+                <w:sz w:val="22"/>
+                <w:szCs w:val="22"/>
+              </w:rPr>
+            </w:pPr>
+          </w:p>
+          <w:p>
+            <w:pPr>
+              <w:rPr>
+                <w:rFonts w:ascii="Arial" w:hAnsi="Arial" w:cs="Arial"/>
+                <w:color w:val="A6A6A6"/>
                 <w:sz w:val="22"/>
                 <w:szCs w:val="22"/>
               </w:rPr>
@@ -1116,17 +1106,15 @@
                 <w:rFonts w:ascii="Arial" w:hAnsi="Arial" w:cs="Arial"/>
                 <w:b/>
                 <w:bCs/>
-                <w:color w:val="000000" w:themeColor="text1"/>
-                <w:sz w:val="22"/>
-                <w:szCs w:val="22"/>
-              </w:rPr>
-            </w:pPr>
-            <w:r>
-              <w:rPr>
-                <w:rFonts w:ascii="Arial" w:hAnsi="Arial" w:cs="Arial"/>
-                <w:b/>
-                <w:bCs/>
-                <w:color w:val="000000" w:themeColor="text1"/>
+                <w:sz w:val="22"/>
+                <w:szCs w:val="22"/>
+              </w:rPr>
+            </w:pPr>
+            <w:r>
+              <w:rPr>
+                <w:rFonts w:ascii="Arial" w:hAnsi="Arial" w:cs="Arial"/>
+                <w:b/>
+                <w:bCs/>
                 <w:sz w:val="22"/>
                 <w:szCs w:val="22"/>
               </w:rPr>
@@ -1144,15 +1132,15 @@
             <w:pPr>
               <w:rPr>
                 <w:rFonts w:ascii="Arial" w:hAnsi="Arial" w:cs="Arial"/>
-                <w:color w:val="000000" w:themeColor="text1"/>
-                <w:sz w:val="22"/>
-                <w:szCs w:val="22"/>
-              </w:rPr>
-            </w:pPr>
-            <w:r>
-              <w:rPr>
-                <w:rFonts w:ascii="Arial" w:hAnsi="Arial" w:cs="Arial"/>
-                <w:color w:val="000000" w:themeColor="text1"/>
+                <w:color w:val="A6A6A6"/>
+                <w:sz w:val="22"/>
+                <w:szCs w:val="22"/>
+              </w:rPr>
+            </w:pPr>
+            <w:r>
+              <w:rPr>
+                <w:rFonts w:ascii="Arial" w:hAnsi="Arial" w:cs="Arial"/>
+                <w:color w:val="A6A6A6"/>
                 <w:sz w:val="22"/>
                 <w:szCs w:val="22"/>
               </w:rPr>
@@ -1163,37 +1151,37 @@
             <w:pPr>
               <w:rPr>
                 <w:rFonts w:ascii="Arial" w:hAnsi="Arial" w:cs="Arial"/>
-                <w:color w:val="000000" w:themeColor="text1"/>
-                <w:sz w:val="22"/>
-                <w:szCs w:val="22"/>
-              </w:rPr>
-            </w:pPr>
-          </w:p>
-          <w:p>
-            <w:pPr>
-              <w:rPr>
-                <w:rFonts w:ascii="Arial" w:hAnsi="Arial" w:cs="Arial"/>
-                <w:color w:val="000000" w:themeColor="text1"/>
-                <w:sz w:val="22"/>
-                <w:szCs w:val="22"/>
-              </w:rPr>
-            </w:pPr>
-          </w:p>
-          <w:p>
-            <w:pPr>
-              <w:rPr>
-                <w:rFonts w:ascii="Arial" w:hAnsi="Arial" w:cs="Arial"/>
-                <w:color w:val="000000" w:themeColor="text1"/>
-                <w:sz w:val="22"/>
-                <w:szCs w:val="22"/>
-              </w:rPr>
-            </w:pPr>
-          </w:p>
-          <w:p>
-            <w:pPr>
-              <w:rPr>
-                <w:rFonts w:ascii="Arial" w:hAnsi="Arial" w:cs="Arial"/>
-                <w:color w:val="000000" w:themeColor="text1"/>
+                <w:color w:val="A6A6A6"/>
+                <w:sz w:val="22"/>
+                <w:szCs w:val="22"/>
+              </w:rPr>
+            </w:pPr>
+          </w:p>
+          <w:p>
+            <w:pPr>
+              <w:rPr>
+                <w:rFonts w:ascii="Arial" w:hAnsi="Arial" w:cs="Arial"/>
+                <w:color w:val="A6A6A6"/>
+                <w:sz w:val="22"/>
+                <w:szCs w:val="22"/>
+              </w:rPr>
+            </w:pPr>
+          </w:p>
+          <w:p>
+            <w:pPr>
+              <w:rPr>
+                <w:rFonts w:ascii="Arial" w:hAnsi="Arial" w:cs="Arial"/>
+                <w:color w:val="A6A6A6"/>
+                <w:sz w:val="22"/>
+                <w:szCs w:val="22"/>
+              </w:rPr>
+            </w:pPr>
+          </w:p>
+          <w:p>
+            <w:pPr>
+              <w:rPr>
+                <w:rFonts w:ascii="Arial" w:hAnsi="Arial" w:cs="Arial"/>
+                <w:color w:val="A6A6A6"/>
                 <w:sz w:val="22"/>
                 <w:szCs w:val="22"/>
               </w:rPr>
@@ -1219,17 +1207,15 @@
                 <w:rFonts w:ascii="Arial" w:hAnsi="Arial" w:cs="Arial"/>
                 <w:b/>
                 <w:bCs/>
-                <w:color w:val="000000" w:themeColor="text1"/>
-                <w:sz w:val="22"/>
-                <w:szCs w:val="22"/>
-              </w:rPr>
-            </w:pPr>
-            <w:r>
-              <w:rPr>
-                <w:rFonts w:ascii="Arial" w:hAnsi="Arial" w:cs="Arial"/>
-                <w:b/>
-                <w:bCs/>
-                <w:color w:val="000000" w:themeColor="text1"/>
+                <w:sz w:val="22"/>
+                <w:szCs w:val="22"/>
+              </w:rPr>
+            </w:pPr>
+            <w:r>
+              <w:rPr>
+                <w:rFonts w:ascii="Arial" w:hAnsi="Arial" w:cs="Arial"/>
+                <w:b/>
+                <w:bCs/>
                 <w:sz w:val="22"/>
                 <w:szCs w:val="22"/>
               </w:rPr>
@@ -1247,15 +1233,15 @@
             <w:pPr>
               <w:rPr>
                 <w:rFonts w:ascii="Arial" w:hAnsi="Arial" w:cs="Arial"/>
-                <w:color w:val="000000" w:themeColor="text1"/>
-                <w:sz w:val="22"/>
-                <w:szCs w:val="22"/>
-              </w:rPr>
-            </w:pPr>
-            <w:r>
-              <w:rPr>
-                <w:rFonts w:ascii="Arial" w:hAnsi="Arial" w:cs="Arial"/>
-                <w:color w:val="000000" w:themeColor="text1"/>
+                <w:color w:val="A6A6A6"/>
+                <w:sz w:val="22"/>
+                <w:szCs w:val="22"/>
+              </w:rPr>
+            </w:pPr>
+            <w:r>
+              <w:rPr>
+                <w:rFonts w:ascii="Arial" w:hAnsi="Arial" w:cs="Arial"/>
+                <w:color w:val="A6A6A6"/>
                 <w:sz w:val="22"/>
                 <w:szCs w:val="22"/>
               </w:rPr>
@@ -1266,27 +1252,27 @@
             <w:pPr>
               <w:rPr>
                 <w:rFonts w:ascii="Arial" w:hAnsi="Arial" w:cs="Arial"/>
-                <w:color w:val="000000" w:themeColor="text1"/>
-                <w:sz w:val="22"/>
-                <w:szCs w:val="22"/>
-              </w:rPr>
-            </w:pPr>
-          </w:p>
-          <w:p>
-            <w:pPr>
-              <w:rPr>
-                <w:rFonts w:ascii="Arial" w:hAnsi="Arial" w:cs="Arial"/>
-                <w:color w:val="000000" w:themeColor="text1"/>
-                <w:sz w:val="22"/>
-                <w:szCs w:val="22"/>
-              </w:rPr>
-            </w:pPr>
-          </w:p>
-          <w:p>
-            <w:pPr>
-              <w:rPr>
-                <w:rFonts w:ascii="Arial" w:hAnsi="Arial" w:cs="Arial"/>
-                <w:color w:val="000000" w:themeColor="text1"/>
+                <w:color w:val="A6A6A6"/>
+                <w:sz w:val="22"/>
+                <w:szCs w:val="22"/>
+              </w:rPr>
+            </w:pPr>
+          </w:p>
+          <w:p>
+            <w:pPr>
+              <w:rPr>
+                <w:rFonts w:ascii="Arial" w:hAnsi="Arial" w:cs="Arial"/>
+                <w:color w:val="A6A6A6"/>
+                <w:sz w:val="22"/>
+                <w:szCs w:val="22"/>
+              </w:rPr>
+            </w:pPr>
+          </w:p>
+          <w:p>
+            <w:pPr>
+              <w:rPr>
+                <w:rFonts w:ascii="Arial" w:hAnsi="Arial" w:cs="Arial"/>
+                <w:color w:val="A6A6A6"/>
                 <w:sz w:val="22"/>
                 <w:szCs w:val="22"/>
               </w:rPr>
@@ -1299,7 +1285,6 @@
       <w:pPr>
         <w:rPr>
           <w:rFonts w:ascii="Arial" w:hAnsi="Arial" w:cs="Arial"/>
-          <w:color w:val="000000" w:themeColor="text1"/>
           <w:sz w:val="22"/>
           <w:szCs w:val="22"/>
         </w:rPr>
@@ -1309,7 +1294,6 @@
       <w:pPr>
         <w:rPr>
           <w:rFonts w:ascii="Arial" w:hAnsi="Arial" w:cs="Arial"/>
-          <w:color w:val="000000" w:themeColor="text1"/>
           <w:sz w:val="22"/>
           <w:szCs w:val="22"/>
         </w:rPr>
@@ -1319,7 +1303,6 @@
       <w:pPr>
         <w:rPr>
           <w:rFonts w:ascii="Arial" w:hAnsi="Arial" w:cs="Arial"/>
-          <w:color w:val="000000" w:themeColor="text1"/>
           <w:sz w:val="22"/>
           <w:szCs w:val="22"/>
         </w:rPr>
@@ -1743,6 +1726,7 @@
     <w:uiPriority w:val="99"/>
     <w:semiHidden/>
     <w:unhideWhenUsed/>
+    <w:qFormat/>
     <w:tblPr>
       <w:tblInd w:w="0" w:type="dxa"/>
       <w:tblCellMar>

</xml_diff>